<commit_message>
Design Doc Update- Sound effects section
</commit_message>
<xml_diff>
--- a/Design/Ragnarok-Games-Fleadh-Design-Doc.docx
+++ b/Design/Ragnarok-Games-Fleadh-Design-Doc.docx
@@ -4557,31 +4557,7 @@
         <w:rPr>
           <w:rFonts w:ascii="Calibri" w:hAnsi="Calibri" w:cs="Calibri"/>
         </w:rPr>
-        <w:t xml:space="preserve">Player one controls our runner character, Thor – God of Thunder. The goal for this player is move from platform to platform, anticipating the destruction being unleashed by </w:t>
-      </w:r>
-      <w:r>
-        <w:rPr>
-          <w:rFonts w:ascii="Calibri" w:hAnsi="Calibri" w:cs="Calibri"/>
-        </w:rPr>
-        <w:t>Jörmungandr</w:t>
-      </w:r>
-      <w:r>
-        <w:rPr>
-          <w:rFonts w:ascii="Calibri" w:hAnsi="Calibri" w:cs="Calibri"/>
-        </w:rPr>
-        <w:t xml:space="preserve"> and dodging platforms accordingly. He is assigned three health points at the beginning of each round of the game, a point of which can be lost either by colliding with </w:t>
-      </w:r>
-      <w:r>
-        <w:rPr>
-          <w:rFonts w:ascii="Calibri" w:hAnsi="Calibri" w:cs="Calibri"/>
-        </w:rPr>
-        <w:t>Jörmungandr</w:t>
-      </w:r>
-      <w:r>
-        <w:rPr>
-          <w:rFonts w:ascii="Calibri" w:hAnsi="Calibri" w:cs="Calibri"/>
-        </w:rPr>
-        <w:t xml:space="preserve"> or by falling off the bottom of the screen.</w:t>
+        <w:t>Player one controls our runner character, Thor – God of Thunder. The goal for this player is move from platform to platform, anticipating the destruction being unleashed by Jörmungandr and dodging platforms accordingly. He is assigned three health points at the beginning of each round of the game, a point of which can be lost either by colliding with Jörmungandr or by falling off the bottom of the screen.</w:t>
       </w:r>
     </w:p>
     <w:p>
@@ -4610,19 +4586,7 @@
           <w:rFonts w:ascii="Calibri" w:hAnsi="Calibri" w:cs="Calibri"/>
         </w:rPr>
         <w:br/>
-        <w:t xml:space="preserve">After a certain time period has expired, a portal to the next level of the game will appear at the right edge of the screen. Once the portal is reached, we transition to the next round of the game. If the portal at the end of the third level is reached, Thor has amassed enough power to slay </w:t>
-      </w:r>
-      <w:r>
-        <w:rPr>
-          <w:rFonts w:ascii="Calibri" w:hAnsi="Calibri" w:cs="Calibri"/>
-        </w:rPr>
-        <w:t>Jörmungandr</w:t>
-      </w:r>
-      <w:r>
-        <w:rPr>
-          <w:rFonts w:ascii="Calibri" w:hAnsi="Calibri" w:cs="Calibri"/>
-        </w:rPr>
-        <w:t xml:space="preserve"> and wins the match.</w:t>
+        <w:t>After a certain time period has expired, a portal to the next level of the game will appear at the right edge of the screen. Once the portal is reached, we transition to the next round of the game. If the portal at the end of the third level is reached, Thor has amassed enough power to slay Jörmungandr and wins the match.</w:t>
       </w:r>
     </w:p>
     <w:p>
@@ -5884,32 +5848,44 @@
         <w:rPr>
           <w:rFonts w:asciiTheme="majorHAnsi" w:hAnsiTheme="majorHAnsi"/>
         </w:rPr>
-        <w:t xml:space="preserve"> and provide distinct sound cues for the various attacks/actions possible by both Player 1 and 2.</w:t>
-      </w:r>
-    </w:p>
-    <w:p>
-      <w:pPr>
-        <w:spacing w:line="480" w:lineRule="auto"/>
-        <w:rPr>
-          <w:rFonts w:ascii="Calibri" w:hAnsi="Calibri" w:cs="Calibri"/>
-        </w:rPr>
-      </w:pPr>
-    </w:p>
-    <w:p/>
-    <w:p>
-      <w:pPr>
-        <w:spacing w:line="480" w:lineRule="auto"/>
-      </w:pPr>
-    </w:p>
-    <w:p>
-      <w:pPr>
-        <w:spacing w:line="480" w:lineRule="auto"/>
-      </w:pPr>
-      <w:r>
-        <w:br/>
+        <w:t xml:space="preserve"> and</w:t>
+      </w:r>
+      <w:r>
+        <w:rPr>
+          <w:rFonts w:asciiTheme="majorHAnsi" w:hAnsiTheme="majorHAnsi"/>
+        </w:rPr>
+        <w:t xml:space="preserve"> edited using Audacity to</w:t>
       </w:r>
       <w:bookmarkStart w:id="37" w:name="_GoBack"/>
       <w:bookmarkEnd w:id="37"/>
+      <w:r>
+        <w:rPr>
+          <w:rFonts w:asciiTheme="majorHAnsi" w:hAnsiTheme="majorHAnsi"/>
+        </w:rPr>
+        <w:t xml:space="preserve"> provide distinct sound cues for the various attacks/actions possible by both Player 1 and 2.</w:t>
+      </w:r>
+    </w:p>
+    <w:p>
+      <w:pPr>
+        <w:spacing w:line="480" w:lineRule="auto"/>
+        <w:rPr>
+          <w:rFonts w:ascii="Calibri" w:hAnsi="Calibri" w:cs="Calibri"/>
+        </w:rPr>
+      </w:pPr>
+    </w:p>
+    <w:p/>
+    <w:p>
+      <w:pPr>
+        <w:spacing w:line="480" w:lineRule="auto"/>
+      </w:pPr>
+    </w:p>
+    <w:p>
+      <w:pPr>
+        <w:spacing w:line="480" w:lineRule="auto"/>
+      </w:pPr>
+      <w:r>
+        <w:br/>
+      </w:r>
       <w:r>
         <w:br/>
       </w:r>
@@ -7404,6 +7380,7 @@
   <w:style w:type="character" w:default="1" w:styleId="DefaultParagraphFont">
     <w:name w:val="Default Paragraph Font"/>
     <w:uiPriority w:val="1"/>
+    <w:semiHidden/>
     <w:unhideWhenUsed/>
   </w:style>
   <w:style w:type="table" w:default="1" w:styleId="TableNormal">
@@ -8012,7 +7989,7 @@
 </file>
 
 <file path=customXml/itemProps1.xml><?xml version="1.0" encoding="utf-8"?>
-<ds:datastoreItem xmlns:ds="http://schemas.openxmlformats.org/officeDocument/2006/customXml" ds:itemID="{CE9946ED-6E4D-4309-A0B0-17424E201599}">
+<ds:datastoreItem xmlns:ds="http://schemas.openxmlformats.org/officeDocument/2006/customXml" ds:itemID="{E47210EF-1AC0-41C8-8248-5A4C2825C99E}">
   <ds:schemaRefs>
     <ds:schemaRef ds:uri="http://schemas.openxmlformats.org/officeDocument/2006/bibliography"/>
   </ds:schemaRefs>

</xml_diff>